<commit_message>
Logo and Navigation styling
</commit_message>
<xml_diff>
--- a/files/other/fonts-and-colors.docx
+++ b/files/other/fonts-and-colors.docx
@@ -179,6 +179,27 @@
               <w:t>.</w:t>
             </w:r>
           </w:p>
+          <w:p>
+            <w:pPr>
+              <w:pStyle w:val="ListParagraph"/>
+              <w:numPr>
+                <w:ilvl w:val="0"/>
+                <w:numId w:val="3"/>
+              </w:numPr>
+              <w:cnfStyle w:val="000000000000" w:firstRow="0" w:lastRow="0" w:firstColumn="0" w:lastColumn="0" w:oddVBand="0" w:evenVBand="0" w:oddHBand="0" w:evenHBand="0" w:firstRowFirstColumn="0" w:firstRowLastColumn="0" w:lastRowFirstColumn="0" w:lastRowLastColumn="0"/>
+              <w:rPr>
+                <w:lang w:val="lt-LT"/>
+              </w:rPr>
+            </w:pPr>
+            <w:r>
+              <w:rPr>
+                <w:lang w:val="lt-LT"/>
+              </w:rPr>
+              <w:t>Black.</w:t>
+            </w:r>
+            <w:bookmarkStart w:id="0" w:name="_GoBack"/>
+            <w:bookmarkEnd w:id="0"/>
+          </w:p>
         </w:tc>
         <w:tc>
           <w:tcPr>
@@ -886,8 +907,6 @@
               </w:rPr>
               <w:t>)</w:t>
             </w:r>
-            <w:bookmarkStart w:id="0" w:name="_GoBack"/>
-            <w:bookmarkEnd w:id="0"/>
           </w:p>
         </w:tc>
         <w:tc>
@@ -1444,6 +1463,55 @@
                 <w:lang w:val="lt-LT"/>
               </w:rPr>
               <w:t>Bio background.</w:t>
+            </w:r>
+          </w:p>
+        </w:tc>
+      </w:tr>
+      <w:tr>
+        <w:tc>
+          <w:tcPr>
+            <w:tcW w:w="4675" w:type="dxa"/>
+          </w:tcPr>
+          <w:p>
+            <w:pPr>
+              <w:rPr>
+                <w:lang w:val="lt-LT"/>
+              </w:rPr>
+            </w:pPr>
+            <w:r>
+              <w:rPr>
+                <w:lang w:val="lt-LT"/>
+              </w:rPr>
+              <w:t>#</w:t>
+            </w:r>
+            <w:r>
+              <w:rPr>
+                <w:lang w:val="lt-LT"/>
+              </w:rPr>
+              <w:t>dfdfdf</w:t>
+            </w:r>
+          </w:p>
+        </w:tc>
+        <w:tc>
+          <w:tcPr>
+            <w:tcW w:w="4675" w:type="dxa"/>
+          </w:tcPr>
+          <w:p>
+            <w:pPr>
+              <w:pStyle w:val="ListParagraph"/>
+              <w:numPr>
+                <w:ilvl w:val="0"/>
+                <w:numId w:val="9"/>
+              </w:numPr>
+              <w:rPr>
+                <w:lang w:val="lt-LT"/>
+              </w:rPr>
+            </w:pPr>
+            <w:r>
+              <w:rPr>
+                <w:lang w:val="lt-LT"/>
+              </w:rPr>
+              <w:t>Quotes color.</w:t>
             </w:r>
           </w:p>
         </w:tc>

</xml_diff>